<commit_message>
Roteiro de testes com base em Gherkin
</commit_message>
<xml_diff>
--- a/Roteiro de testes - Lucas Sampaio e Leticia Sudan.docx
+++ b/Roteiro de testes - Lucas Sampaio e Leticia Sudan.docx
@@ -79,7 +79,14 @@
         <w:t>|</w:t>
       </w:r>
       <w:r>
-        <w:t>Dado que o usuário ainda não tem uma conta</w:t>
+        <w:rPr>
+          <w:b/>
+          <w:color w:val="002060"/>
+        </w:rPr>
+        <w:t>Dado</w:t>
+      </w:r>
+      <w:r>
+        <w:t xml:space="preserve"> que o usuário ainda não tem uma conta</w:t>
       </w:r>
     </w:p>
     <w:p/>
@@ -113,29 +120,56 @@
         <w:t>|</w:t>
       </w:r>
       <w:r>
-        <w:t xml:space="preserve">Dado que “Ciclano” preencheu todos os campos </w:t>
-      </w:r>
-    </w:p>
-    <w:p>
-      <w:r>
-        <w:t xml:space="preserve"> </w:t>
-      </w:r>
-      <w:r>
-        <w:t>|</w:t>
-      </w:r>
-      <w:r>
-        <w:t>E as informações são válidas</w:t>
-      </w:r>
-    </w:p>
-    <w:p>
-      <w:r>
-        <w:t xml:space="preserve"> </w:t>
-      </w:r>
-      <w:r>
-        <w:t>|</w:t>
-      </w:r>
-      <w:r>
-        <w:t xml:space="preserve">E concluir o </w:t>
+        <w:rPr>
+          <w:b/>
+          <w:color w:val="002060"/>
+        </w:rPr>
+        <w:t xml:space="preserve">E </w:t>
+      </w:r>
+      <w:r>
+        <w:t xml:space="preserve">“Ciclano” preencheu todos os campos </w:t>
+      </w:r>
+    </w:p>
+    <w:p>
+      <w:r>
+        <w:t xml:space="preserve"> </w:t>
+      </w:r>
+      <w:r>
+        <w:t>|</w:t>
+      </w:r>
+      <w:r>
+        <w:rPr>
+          <w:b/>
+          <w:color w:val="002060"/>
+        </w:rPr>
+        <w:t>E</w:t>
+      </w:r>
+      <w:r>
+        <w:t xml:space="preserve"> as informações são válidas</w:t>
+      </w:r>
+    </w:p>
+    <w:p>
+      <w:r>
+        <w:t xml:space="preserve"> </w:t>
+      </w:r>
+      <w:r>
+        <w:t>|</w:t>
+      </w:r>
+      <w:r>
+        <w:rPr>
+          <w:b/>
+          <w:color w:val="002060"/>
+        </w:rPr>
+        <w:t>E</w:t>
+      </w:r>
+      <w:r>
+        <w:t xml:space="preserve"> conclui</w:t>
+      </w:r>
+      <w:r>
+        <w:t>u</w:t>
+      </w:r>
+      <w:r>
+        <w:t xml:space="preserve"> o </w:t>
       </w:r>
       <w:proofErr w:type="spellStart"/>
       <w:r>
@@ -151,18 +185,32 @@
         <w:t>|</w:t>
       </w:r>
       <w:r>
-        <w:t>E aceitar os termos de condição de uso</w:t>
-      </w:r>
-    </w:p>
-    <w:p>
-      <w:r>
-        <w:t xml:space="preserve"> </w:t>
-      </w:r>
-      <w:r>
-        <w:t>|</w:t>
-      </w:r>
-      <w:r>
-        <w:t>Quando ele clicar no botão “continuar”</w:t>
+        <w:rPr>
+          <w:b/>
+          <w:color w:val="002060"/>
+        </w:rPr>
+        <w:t>E</w:t>
+      </w:r>
+      <w:r>
+        <w:t xml:space="preserve"> aceitar os termos de condição de uso</w:t>
+      </w:r>
+    </w:p>
+    <w:p>
+      <w:r>
+        <w:t xml:space="preserve"> </w:t>
+      </w:r>
+      <w:r>
+        <w:t>|</w:t>
+      </w:r>
+      <w:r>
+        <w:rPr>
+          <w:b/>
+          <w:color w:val="002060"/>
+        </w:rPr>
+        <w:t>Quando</w:t>
+      </w:r>
+      <w:r>
+        <w:t xml:space="preserve"> ele clicar no botão “continuar”</w:t>
       </w:r>
     </w:p>
     <w:p>
@@ -178,7 +226,14 @@
         <w:t>|</w:t>
       </w:r>
       <w:r>
-        <w:t xml:space="preserve">E verificar o e-mail </w:t>
+        <w:rPr>
+          <w:b/>
+          <w:color w:val="002060"/>
+        </w:rPr>
+        <w:t>E</w:t>
+      </w:r>
+      <w:r>
+        <w:t xml:space="preserve"> verificar o e-mail </w:t>
       </w:r>
     </w:p>
     <w:p>
@@ -194,7 +249,14 @@
         <w:t>|</w:t>
       </w:r>
       <w:r>
-        <w:t xml:space="preserve">Quando ele terminar de preencher os campos remanescentes </w:t>
+        <w:rPr>
+          <w:b/>
+          <w:color w:val="002060"/>
+        </w:rPr>
+        <w:t>Quando</w:t>
+      </w:r>
+      <w:r>
+        <w:t xml:space="preserve"> ele terminar de preencher os campos remanescentes </w:t>
       </w:r>
     </w:p>
     <w:p>
@@ -210,7 +272,14 @@
         <w:t>|</w:t>
       </w:r>
       <w:r>
-        <w:t>Então deve ser redirecionado para a página de login</w:t>
+        <w:rPr>
+          <w:b/>
+          <w:color w:val="002060"/>
+        </w:rPr>
+        <w:t>Então</w:t>
+      </w:r>
+      <w:r>
+        <w:t xml:space="preserve"> deve ser redirecionado para a página de login</w:t>
       </w:r>
     </w:p>
     <w:p>
@@ -244,17 +313,68 @@
     </w:p>
     <w:p>
       <w:r>
-        <w:t xml:space="preserve">|Dado que “Ciclano” preencheu todos os campos </w:t>
-      </w:r>
-    </w:p>
-    <w:p>
-      <w:r>
-        <w:t xml:space="preserve"> |E as informações são válidas</w:t>
-      </w:r>
-    </w:p>
-    <w:p>
-      <w:r>
-        <w:t xml:space="preserve"> |E concluir o </w:t>
+        <w:t xml:space="preserve"> </w:t>
+      </w:r>
+      <w:r>
+        <w:t>|</w:t>
+      </w:r>
+      <w:r>
+        <w:rPr>
+          <w:b/>
+          <w:color w:val="002060"/>
+        </w:rPr>
+        <w:t>E</w:t>
+      </w:r>
+      <w:r>
+        <w:rPr>
+          <w:color w:val="002060"/>
+        </w:rPr>
+        <w:t xml:space="preserve"> </w:t>
+      </w:r>
+      <w:r>
+        <w:t xml:space="preserve">“Ciclano” preencheu todos os campos </w:t>
+      </w:r>
+    </w:p>
+    <w:p>
+      <w:r>
+        <w:t xml:space="preserve"> |</w:t>
+      </w:r>
+      <w:r>
+        <w:rPr>
+          <w:b/>
+          <w:color w:val="002060"/>
+        </w:rPr>
+        <w:t>E</w:t>
+      </w:r>
+      <w:r>
+        <w:rPr>
+          <w:color w:val="002060"/>
+        </w:rPr>
+        <w:t xml:space="preserve"> </w:t>
+      </w:r>
+      <w:r>
+        <w:t>as informações são válidas</w:t>
+      </w:r>
+    </w:p>
+    <w:p>
+      <w:r>
+        <w:t xml:space="preserve"> |</w:t>
+      </w:r>
+      <w:r>
+        <w:rPr>
+          <w:b/>
+          <w:color w:val="002060"/>
+        </w:rPr>
+        <w:t>E</w:t>
+      </w:r>
+      <w:r>
+        <w:rPr>
+          <w:color w:val="002060"/>
+        </w:rPr>
+        <w:t xml:space="preserve"> </w:t>
+      </w:r>
+      <w:r>
+        <w:t xml:space="preserve">concluir o </w:t>
       </w:r>
       <w:proofErr w:type="spellStart"/>
       <w:r>
@@ -272,29 +392,65 @@
       </w:r>
       <w:proofErr w:type="gramEnd"/>
       <w:r>
-        <w:t>Mas não</w:t>
-      </w:r>
-      <w:r>
-        <w:t xml:space="preserve"> aceit</w:t>
-      </w:r>
-      <w:r>
-        <w:t>ou</w:t>
-      </w:r>
-      <w:r>
-        <w:t xml:space="preserve"> os termos de condição de uso</w:t>
-      </w:r>
-    </w:p>
-    <w:p>
-      <w:r>
-        <w:t xml:space="preserve"> |Quando ele clicar no botão “continuar”</w:t>
-      </w:r>
-    </w:p>
-    <w:p>
-      <w:r>
-        <w:t xml:space="preserve"> </w:t>
-      </w:r>
-      <w:r>
-        <w:t>|Então será exibida uma notificação de alerta sobre os termos de uso</w:t>
+        <w:rPr>
+          <w:b/>
+          <w:color w:val="002060"/>
+        </w:rPr>
+        <w:t>Mas</w:t>
+      </w:r>
+      <w:r>
+        <w:rPr>
+          <w:color w:val="002060"/>
+        </w:rPr>
+        <w:t xml:space="preserve"> </w:t>
+      </w:r>
+      <w:r>
+        <w:t>não aceitou os termos de condição de uso</w:t>
+      </w:r>
+    </w:p>
+    <w:p>
+      <w:r>
+        <w:t xml:space="preserve"> |</w:t>
+      </w:r>
+      <w:r>
+        <w:rPr>
+          <w:b/>
+          <w:color w:val="002060"/>
+        </w:rPr>
+        <w:t>Quando</w:t>
+      </w:r>
+      <w:r>
+        <w:rPr>
+          <w:color w:val="002060"/>
+        </w:rPr>
+        <w:t xml:space="preserve"> </w:t>
+      </w:r>
+      <w:r>
+        <w:t>ele clicar no botão “continuar”</w:t>
+      </w:r>
+    </w:p>
+    <w:p>
+      <w:r>
+        <w:t xml:space="preserve"> </w:t>
+      </w:r>
+      <w:r>
+        <w:t>|</w:t>
+      </w:r>
+      <w:r>
+        <w:rPr>
+          <w:b/>
+          <w:color w:val="002060"/>
+        </w:rPr>
+        <w:t>Então</w:t>
+      </w:r>
+      <w:r>
+        <w:rPr>
+          <w:color w:val="002060"/>
+        </w:rPr>
+        <w:t xml:space="preserve"> </w:t>
+      </w:r>
+      <w:r>
+        <w:t>será exibida uma notificação de alerta sobre os termos de uso</w:t>
       </w:r>
     </w:p>
     <w:p/>
@@ -302,10 +458,7 @@
     <w:p/>
     <w:p/>
     <w:p/>
-    <w:p>
-      <w:bookmarkStart w:id="0" w:name="_GoBack"/>
-      <w:bookmarkEnd w:id="0"/>
-    </w:p>
+    <w:p/>
     <w:p>
       <w:pPr>
         <w:tabs>
@@ -339,17 +492,61 @@
     </w:p>
     <w:p>
       <w:r>
-        <w:t xml:space="preserve">|Dado que “Ciclano” preencheu todos os campos </w:t>
-      </w:r>
-    </w:p>
-    <w:p>
-      <w:r>
-        <w:t xml:space="preserve"> |E as informações são válidas</w:t>
-      </w:r>
-    </w:p>
-    <w:p>
-      <w:r>
-        <w:t xml:space="preserve"> |E </w:t>
+        <w:t xml:space="preserve"> </w:t>
+      </w:r>
+      <w:bookmarkStart w:id="0" w:name="_GoBack"/>
+      <w:bookmarkEnd w:id="0"/>
+      <w:r>
+        <w:t>|</w:t>
+      </w:r>
+      <w:r>
+        <w:rPr>
+          <w:b/>
+          <w:color w:val="002060"/>
+        </w:rPr>
+        <w:t>E</w:t>
+      </w:r>
+      <w:r>
+        <w:t xml:space="preserve"> “Ciclano” preencheu todos os campos </w:t>
+      </w:r>
+    </w:p>
+    <w:p>
+      <w:r>
+        <w:t xml:space="preserve"> |</w:t>
+      </w:r>
+      <w:r>
+        <w:rPr>
+          <w:b/>
+          <w:color w:val="002060"/>
+        </w:rPr>
+        <w:t>E</w:t>
+      </w:r>
+      <w:r>
+        <w:rPr>
+          <w:color w:val="002060"/>
+        </w:rPr>
+        <w:t xml:space="preserve"> </w:t>
+      </w:r>
+      <w:r>
+        <w:t>as informações são válidas</w:t>
+      </w:r>
+    </w:p>
+    <w:p>
+      <w:r>
+        <w:t xml:space="preserve"> |</w:t>
+      </w:r>
+      <w:r>
+        <w:rPr>
+          <w:b/>
+          <w:color w:val="002060"/>
+        </w:rPr>
+        <w:t>E</w:t>
+      </w:r>
+      <w:r>
+        <w:rPr>
+          <w:color w:val="002060"/>
+        </w:rPr>
+        <w:t xml:space="preserve"> </w:t>
       </w:r>
       <w:r>
         <w:t>aceitou os termos de uso</w:t>
@@ -365,10 +562,20 @@
       </w:r>
       <w:proofErr w:type="gramEnd"/>
       <w:r>
-        <w:t xml:space="preserve">Mas não </w:t>
-      </w:r>
-      <w:r>
-        <w:t xml:space="preserve">concluiu o </w:t>
+        <w:rPr>
+          <w:b/>
+          <w:color w:val="002060"/>
+        </w:rPr>
+        <w:t>Mas</w:t>
+      </w:r>
+      <w:r>
+        <w:rPr>
+          <w:color w:val="002060"/>
+        </w:rPr>
+        <w:t xml:space="preserve"> </w:t>
+      </w:r>
+      <w:r>
+        <w:t xml:space="preserve">não concluiu o </w:t>
       </w:r>
       <w:proofErr w:type="spellStart"/>
       <w:r>
@@ -378,15 +585,44 @@
     </w:p>
     <w:p>
       <w:r>
-        <w:t xml:space="preserve"> |Quando ele clicar no botão “continuar”</w:t>
-      </w:r>
-    </w:p>
-    <w:p>
-      <w:r>
-        <w:t xml:space="preserve"> |Então será exibida uma notificação de alerta </w:t>
-      </w:r>
-      <w:r>
-        <w:t xml:space="preserve">sobre o </w:t>
+        <w:t xml:space="preserve"> |</w:t>
+      </w:r>
+      <w:r>
+        <w:rPr>
+          <w:b/>
+          <w:color w:val="002060"/>
+        </w:rPr>
+        <w:t>Quando</w:t>
+      </w:r>
+      <w:r>
+        <w:rPr>
+          <w:color w:val="002060"/>
+        </w:rPr>
+        <w:t xml:space="preserve"> </w:t>
+      </w:r>
+      <w:r>
+        <w:t>ele clicar no botão “continuar”</w:t>
+      </w:r>
+    </w:p>
+    <w:p>
+      <w:r>
+        <w:t xml:space="preserve"> |</w:t>
+      </w:r>
+      <w:r>
+        <w:rPr>
+          <w:b/>
+          <w:color w:val="002060"/>
+        </w:rPr>
+        <w:t>Então</w:t>
+      </w:r>
+      <w:r>
+        <w:rPr>
+          <w:color w:val="002060"/>
+        </w:rPr>
+        <w:t xml:space="preserve"> </w:t>
+      </w:r>
+      <w:r>
+        <w:t xml:space="preserve">será exibida uma notificação de alerta sobre o </w:t>
       </w:r>
       <w:proofErr w:type="spellStart"/>
       <w:r>

</xml_diff>